<commit_message>
REST API calls with Routing
</commit_message>
<xml_diff>
--- a/Crio_Program.docx
+++ b/Crio_Program.docx
@@ -36,13 +36,8 @@
       <w:r>
         <w:t xml:space="preserve">In Web version </w:t>
       </w:r>
-      <w:proofErr w:type="gramStart"/>
-      <w:r>
-        <w:t>it</w:t>
-      </w:r>
-      <w:proofErr w:type="gramEnd"/>
-      <w:r>
-        <w:t xml:space="preserve"> woks online and no local libraries required, chances of server mal-functions. Collaborative work offering.</w:t>
+      <w:r>
+        <w:t>it woks online and no local libraries required, chances of server mal-functions. Collaborative work offering.</w:t>
       </w:r>
     </w:p>
     <w:p>
@@ -249,23 +244,7 @@
           <w:bCs/>
         </w:rPr>
         <w:tab/>
-        <w:t xml:space="preserve">400 series for </w:t>
-      </w:r>
-      <w:proofErr w:type="gramStart"/>
-      <w:r>
-        <w:rPr>
-          <w:b/>
-          <w:bCs/>
-        </w:rPr>
-        <w:t>client side</w:t>
-      </w:r>
-      <w:proofErr w:type="gramEnd"/>
-      <w:r>
-        <w:rPr>
-          <w:b/>
-          <w:bCs/>
-        </w:rPr>
-        <w:t xml:space="preserve"> error</w:t>
+        <w:t>400 series for client side error</w:t>
       </w:r>
     </w:p>
     <w:p>
@@ -559,7 +538,6 @@
           <w:lang w:eastAsia="en-IN"/>
         </w:rPr>
       </w:pPr>
-      <w:proofErr w:type="gramStart"/>
       <w:r>
         <w:rPr>
           <w:rFonts w:ascii="Nunito" w:eastAsia="Times New Roman" w:hAnsi="Nunito" w:cs="Times New Roman"/>
@@ -568,18 +546,7 @@
           <w:szCs w:val="24"/>
           <w:lang w:eastAsia="en-IN"/>
         </w:rPr>
-        <w:t>So</w:t>
-      </w:r>
-      <w:proofErr w:type="gramEnd"/>
-      <w:r>
-        <w:rPr>
-          <w:rFonts w:ascii="Nunito" w:eastAsia="Times New Roman" w:hAnsi="Nunito" w:cs="Times New Roman"/>
-          <w:color w:val="3C3C3C"/>
-          <w:sz w:val="24"/>
-          <w:szCs w:val="24"/>
-          <w:lang w:eastAsia="en-IN"/>
-        </w:rPr>
-        <w:t xml:space="preserve"> the data format in REST is usually JSON</w:t>
+        <w:t>So the data format in REST is usually JSON</w:t>
       </w:r>
     </w:p>
     <w:p/>
@@ -591,15 +558,7 @@
         <w:t>Curl – client URL</w:t>
       </w:r>
       <w:r>
-        <w:t xml:space="preserve"> – CLI which works for </w:t>
-      </w:r>
-      <w:proofErr w:type="gramStart"/>
-      <w:r>
-        <w:t>non GUI</w:t>
-      </w:r>
-      <w:proofErr w:type="gramEnd"/>
-      <w:r>
-        <w:t xml:space="preserve"> client requests.</w:t>
+        <w:t xml:space="preserve"> – CLI which works for non GUI client requests.</w:t>
       </w:r>
     </w:p>
     <w:p>
@@ -709,8 +668,22 @@
           <w:szCs w:val="24"/>
           <w:lang w:eastAsia="en-IN"/>
         </w:rPr>
-        <w:t>Modifying the end point of URl</w:t>
-      </w:r>
+        <w:t xml:space="preserve">Modifying the end point of </w:t>
+      </w:r>
+      <w:proofErr w:type="spellStart"/>
+      <w:r>
+        <w:rPr>
+          <w:rFonts w:ascii="Nunito" w:eastAsia="Times New Roman" w:hAnsi="Nunito" w:cs="Times New Roman"/>
+          <w:b/>
+          <w:bCs/>
+          <w:color w:val="1A202C"/>
+          <w:sz w:val="24"/>
+          <w:szCs w:val="24"/>
+          <w:lang w:eastAsia="en-IN"/>
+        </w:rPr>
+        <w:t>URl</w:t>
+      </w:r>
+      <w:proofErr w:type="spellEnd"/>
     </w:p>
     <w:p/>
     <w:p>
@@ -782,7 +755,29 @@
           <w:szCs w:val="21"/>
           <w:lang w:eastAsia="en-IN"/>
         </w:rPr>
-        <w:t xml:space="preserve"> java.io.BufferedReader;</w:t>
+        <w:t xml:space="preserve"> </w:t>
+      </w:r>
+      <w:proofErr w:type="spellStart"/>
+      <w:r>
+        <w:rPr>
+          <w:rFonts w:ascii="Consolas" w:eastAsia="Times New Roman" w:hAnsi="Consolas" w:cs="Times New Roman"/>
+          <w:color w:val="D4D4D4"/>
+          <w:sz w:val="21"/>
+          <w:szCs w:val="21"/>
+          <w:lang w:eastAsia="en-IN"/>
+        </w:rPr>
+        <w:t>java.io.BufferedReader</w:t>
+      </w:r>
+      <w:proofErr w:type="spellEnd"/>
+      <w:r>
+        <w:rPr>
+          <w:rFonts w:ascii="Consolas" w:eastAsia="Times New Roman" w:hAnsi="Consolas" w:cs="Times New Roman"/>
+          <w:color w:val="D4D4D4"/>
+          <w:sz w:val="21"/>
+          <w:szCs w:val="21"/>
+          <w:lang w:eastAsia="en-IN"/>
+        </w:rPr>
+        <w:t>;</w:t>
       </w:r>
     </w:p>
     <w:p>
@@ -820,7 +815,29 @@
           <w:szCs w:val="21"/>
           <w:lang w:eastAsia="en-IN"/>
         </w:rPr>
-        <w:t xml:space="preserve"> java.io.IOException;</w:t>
+        <w:t xml:space="preserve"> </w:t>
+      </w:r>
+      <w:proofErr w:type="spellStart"/>
+      <w:r>
+        <w:rPr>
+          <w:rFonts w:ascii="Consolas" w:eastAsia="Times New Roman" w:hAnsi="Consolas" w:cs="Times New Roman"/>
+          <w:color w:val="D4D4D4"/>
+          <w:sz w:val="21"/>
+          <w:szCs w:val="21"/>
+          <w:lang w:eastAsia="en-IN"/>
+        </w:rPr>
+        <w:t>java.io.IOException</w:t>
+      </w:r>
+      <w:proofErr w:type="spellEnd"/>
+      <w:r>
+        <w:rPr>
+          <w:rFonts w:ascii="Consolas" w:eastAsia="Times New Roman" w:hAnsi="Consolas" w:cs="Times New Roman"/>
+          <w:color w:val="D4D4D4"/>
+          <w:sz w:val="21"/>
+          <w:szCs w:val="21"/>
+          <w:lang w:eastAsia="en-IN"/>
+        </w:rPr>
+        <w:t>;</w:t>
       </w:r>
     </w:p>
     <w:p>
@@ -858,7 +875,29 @@
           <w:szCs w:val="21"/>
           <w:lang w:eastAsia="en-IN"/>
         </w:rPr>
-        <w:t xml:space="preserve"> java.io.InputStreamReader;</w:t>
+        <w:t xml:space="preserve"> </w:t>
+      </w:r>
+      <w:proofErr w:type="spellStart"/>
+      <w:r>
+        <w:rPr>
+          <w:rFonts w:ascii="Consolas" w:eastAsia="Times New Roman" w:hAnsi="Consolas" w:cs="Times New Roman"/>
+          <w:color w:val="D4D4D4"/>
+          <w:sz w:val="21"/>
+          <w:szCs w:val="21"/>
+          <w:lang w:eastAsia="en-IN"/>
+        </w:rPr>
+        <w:t>java.io.InputStreamReader</w:t>
+      </w:r>
+      <w:proofErr w:type="spellEnd"/>
+      <w:r>
+        <w:rPr>
+          <w:rFonts w:ascii="Consolas" w:eastAsia="Times New Roman" w:hAnsi="Consolas" w:cs="Times New Roman"/>
+          <w:color w:val="D4D4D4"/>
+          <w:sz w:val="21"/>
+          <w:szCs w:val="21"/>
+          <w:lang w:eastAsia="en-IN"/>
+        </w:rPr>
+        <w:t>;</w:t>
       </w:r>
     </w:p>
     <w:p>
@@ -896,7 +935,29 @@
           <w:szCs w:val="21"/>
           <w:lang w:eastAsia="en-IN"/>
         </w:rPr>
-        <w:t xml:space="preserve"> java.net.HttpURLConnection;</w:t>
+        <w:t xml:space="preserve"> </w:t>
+      </w:r>
+      <w:proofErr w:type="spellStart"/>
+      <w:r>
+        <w:rPr>
+          <w:rFonts w:ascii="Consolas" w:eastAsia="Times New Roman" w:hAnsi="Consolas" w:cs="Times New Roman"/>
+          <w:color w:val="D4D4D4"/>
+          <w:sz w:val="21"/>
+          <w:szCs w:val="21"/>
+          <w:lang w:eastAsia="en-IN"/>
+        </w:rPr>
+        <w:t>java.net.HttpURLConnection</w:t>
+      </w:r>
+      <w:proofErr w:type="spellEnd"/>
+      <w:r>
+        <w:rPr>
+          <w:rFonts w:ascii="Consolas" w:eastAsia="Times New Roman" w:hAnsi="Consolas" w:cs="Times New Roman"/>
+          <w:color w:val="D4D4D4"/>
+          <w:sz w:val="21"/>
+          <w:szCs w:val="21"/>
+          <w:lang w:eastAsia="en-IN"/>
+        </w:rPr>
+        <w:t>;</w:t>
       </w:r>
     </w:p>
     <w:p>
@@ -934,7 +995,29 @@
           <w:szCs w:val="21"/>
           <w:lang w:eastAsia="en-IN"/>
         </w:rPr>
-        <w:t xml:space="preserve"> java.net.MalformedURLException;</w:t>
+        <w:t xml:space="preserve"> </w:t>
+      </w:r>
+      <w:proofErr w:type="spellStart"/>
+      <w:r>
+        <w:rPr>
+          <w:rFonts w:ascii="Consolas" w:eastAsia="Times New Roman" w:hAnsi="Consolas" w:cs="Times New Roman"/>
+          <w:color w:val="D4D4D4"/>
+          <w:sz w:val="21"/>
+          <w:szCs w:val="21"/>
+          <w:lang w:eastAsia="en-IN"/>
+        </w:rPr>
+        <w:t>java.net.MalformedURLException</w:t>
+      </w:r>
+      <w:proofErr w:type="spellEnd"/>
+      <w:r>
+        <w:rPr>
+          <w:rFonts w:ascii="Consolas" w:eastAsia="Times New Roman" w:hAnsi="Consolas" w:cs="Times New Roman"/>
+          <w:color w:val="D4D4D4"/>
+          <w:sz w:val="21"/>
+          <w:szCs w:val="21"/>
+          <w:lang w:eastAsia="en-IN"/>
+        </w:rPr>
+        <w:t>;</w:t>
       </w:r>
     </w:p>
     <w:p>
@@ -1022,6 +1105,7 @@
         </w:rPr>
         <w:t xml:space="preserve"> </w:t>
       </w:r>
+      <w:proofErr w:type="spellStart"/>
       <w:r>
         <w:rPr>
           <w:rFonts w:ascii="Consolas" w:eastAsia="Times New Roman" w:hAnsi="Consolas" w:cs="Times New Roman"/>
@@ -1032,6 +1116,7 @@
         </w:rPr>
         <w:t>restAPI</w:t>
       </w:r>
+      <w:proofErr w:type="spellEnd"/>
       <w:r>
         <w:rPr>
           <w:rFonts w:ascii="Consolas" w:eastAsia="Times New Roman" w:hAnsi="Consolas" w:cs="Times New Roman"/>
@@ -1170,6 +1255,7 @@
         </w:rPr>
         <w:t xml:space="preserve">[] </w:t>
       </w:r>
+      <w:proofErr w:type="spellStart"/>
       <w:r>
         <w:rPr>
           <w:rFonts w:ascii="Consolas" w:eastAsia="Times New Roman" w:hAnsi="Consolas" w:cs="Times New Roman"/>
@@ -1180,6 +1266,7 @@
         </w:rPr>
         <w:t>args</w:t>
       </w:r>
+      <w:proofErr w:type="spellEnd"/>
       <w:r>
         <w:rPr>
           <w:rFonts w:ascii="Consolas" w:eastAsia="Times New Roman" w:hAnsi="Consolas" w:cs="Times New Roman"/>
@@ -1210,6 +1297,7 @@
         </w:rPr>
         <w:t xml:space="preserve"> </w:t>
       </w:r>
+      <w:proofErr w:type="spellStart"/>
       <w:r>
         <w:rPr>
           <w:rFonts w:ascii="Consolas" w:eastAsia="Times New Roman" w:hAnsi="Consolas" w:cs="Times New Roman"/>
@@ -1220,6 +1308,7 @@
         </w:rPr>
         <w:t>MalformedURLException</w:t>
       </w:r>
+      <w:proofErr w:type="spellEnd"/>
       <w:r>
         <w:rPr>
           <w:rFonts w:ascii="Consolas" w:eastAsia="Times New Roman" w:hAnsi="Consolas" w:cs="Times New Roman"/>
@@ -1230,6 +1319,7 @@
         </w:rPr>
         <w:t xml:space="preserve">, </w:t>
       </w:r>
+      <w:proofErr w:type="spellStart"/>
       <w:r>
         <w:rPr>
           <w:rFonts w:ascii="Consolas" w:eastAsia="Times New Roman" w:hAnsi="Consolas" w:cs="Times New Roman"/>
@@ -1240,6 +1330,7 @@
         </w:rPr>
         <w:t>IOException</w:t>
       </w:r>
+      <w:proofErr w:type="spellEnd"/>
       <w:r>
         <w:rPr>
           <w:rFonts w:ascii="Consolas" w:eastAsia="Times New Roman" w:hAnsi="Consolas" w:cs="Times New Roman"/>
@@ -1286,8 +1377,20 @@
           <w:szCs w:val="21"/>
           <w:lang w:eastAsia="en-IN"/>
         </w:rPr>
-        <w:t>// create url</w:t>
-      </w:r>
+        <w:t xml:space="preserve">// create </w:t>
+      </w:r>
+      <w:proofErr w:type="spellStart"/>
+      <w:r>
+        <w:rPr>
+          <w:rFonts w:ascii="Consolas" w:eastAsia="Times New Roman" w:hAnsi="Consolas" w:cs="Times New Roman"/>
+          <w:color w:val="6A9955"/>
+          <w:sz w:val="21"/>
+          <w:szCs w:val="21"/>
+          <w:lang w:eastAsia="en-IN"/>
+        </w:rPr>
+        <w:t>url</w:t>
+      </w:r>
+      <w:proofErr w:type="spellEnd"/>
     </w:p>
     <w:p>
       <w:pPr>
@@ -1336,6 +1439,7 @@
         </w:rPr>
         <w:t xml:space="preserve"> </w:t>
       </w:r>
+      <w:proofErr w:type="spellStart"/>
       <w:r>
         <w:rPr>
           <w:rFonts w:ascii="Consolas" w:eastAsia="Times New Roman" w:hAnsi="Consolas" w:cs="Times New Roman"/>
@@ -1346,6 +1450,7 @@
         </w:rPr>
         <w:t>url</w:t>
       </w:r>
+      <w:proofErr w:type="spellEnd"/>
       <w:r>
         <w:rPr>
           <w:rFonts w:ascii="Consolas" w:eastAsia="Times New Roman" w:hAnsi="Consolas" w:cs="Times New Roman"/>
@@ -1482,6 +1587,7 @@
         </w:rPr>
         <w:t xml:space="preserve">        </w:t>
       </w:r>
+      <w:proofErr w:type="spellStart"/>
       <w:r>
         <w:rPr>
           <w:rFonts w:ascii="Consolas" w:eastAsia="Times New Roman" w:hAnsi="Consolas" w:cs="Times New Roman"/>
@@ -1492,6 +1598,7 @@
         </w:rPr>
         <w:t>HttpURLConnection</w:t>
       </w:r>
+      <w:proofErr w:type="spellEnd"/>
       <w:r>
         <w:rPr>
           <w:rFonts w:ascii="Consolas" w:eastAsia="Times New Roman" w:hAnsi="Consolas" w:cs="Times New Roman"/>
@@ -1520,8 +1627,31 @@
           <w:szCs w:val="21"/>
           <w:lang w:eastAsia="en-IN"/>
         </w:rPr>
-        <w:t xml:space="preserve"> = (HttpURLConnection) </w:t>
-      </w:r>
+        <w:t xml:space="preserve"> = (</w:t>
+      </w:r>
+      <w:proofErr w:type="spellStart"/>
+      <w:r>
+        <w:rPr>
+          <w:rFonts w:ascii="Consolas" w:eastAsia="Times New Roman" w:hAnsi="Consolas" w:cs="Times New Roman"/>
+          <w:color w:val="D4D4D4"/>
+          <w:sz w:val="21"/>
+          <w:szCs w:val="21"/>
+          <w:lang w:eastAsia="en-IN"/>
+        </w:rPr>
+        <w:t>HttpURLConnection</w:t>
+      </w:r>
+      <w:proofErr w:type="spellEnd"/>
+      <w:r>
+        <w:rPr>
+          <w:rFonts w:ascii="Consolas" w:eastAsia="Times New Roman" w:hAnsi="Consolas" w:cs="Times New Roman"/>
+          <w:color w:val="D4D4D4"/>
+          <w:sz w:val="21"/>
+          <w:szCs w:val="21"/>
+          <w:lang w:eastAsia="en-IN"/>
+        </w:rPr>
+        <w:t xml:space="preserve">) </w:t>
+      </w:r>
+      <w:proofErr w:type="spellStart"/>
       <w:r>
         <w:rPr>
           <w:rFonts w:ascii="Consolas" w:eastAsia="Times New Roman" w:hAnsi="Consolas" w:cs="Times New Roman"/>
@@ -1552,6 +1682,7 @@
         </w:rPr>
         <w:t>openConnection</w:t>
       </w:r>
+      <w:proofErr w:type="spellEnd"/>
       <w:r>
         <w:rPr>
           <w:rFonts w:ascii="Consolas" w:eastAsia="Times New Roman" w:hAnsi="Consolas" w:cs="Times New Roman"/>
@@ -1590,6 +1721,7 @@
         </w:rPr>
         <w:t xml:space="preserve">        </w:t>
       </w:r>
+      <w:proofErr w:type="spellStart"/>
       <w:r>
         <w:rPr>
           <w:rFonts w:ascii="Consolas" w:eastAsia="Times New Roman" w:hAnsi="Consolas" w:cs="Times New Roman"/>
@@ -1620,6 +1752,7 @@
         </w:rPr>
         <w:t>setRequestMethod</w:t>
       </w:r>
+      <w:proofErr w:type="spellEnd"/>
       <w:r>
         <w:rPr>
           <w:rFonts w:ascii="Consolas" w:eastAsia="Times New Roman" w:hAnsi="Consolas" w:cs="Times New Roman"/>
@@ -1678,6 +1811,7 @@
         </w:rPr>
         <w:t xml:space="preserve">        </w:t>
       </w:r>
+      <w:proofErr w:type="spellStart"/>
       <w:r>
         <w:rPr>
           <w:rFonts w:ascii="Consolas" w:eastAsia="Times New Roman" w:hAnsi="Consolas" w:cs="Times New Roman"/>
@@ -1688,6 +1822,7 @@
         </w:rPr>
         <w:t>BufferedReader</w:t>
       </w:r>
+      <w:proofErr w:type="spellEnd"/>
       <w:r>
         <w:rPr>
           <w:rFonts w:ascii="Consolas" w:eastAsia="Times New Roman" w:hAnsi="Consolas" w:cs="Times New Roman"/>
@@ -1698,6 +1833,7 @@
         </w:rPr>
         <w:t xml:space="preserve"> </w:t>
       </w:r>
+      <w:proofErr w:type="spellStart"/>
       <w:r>
         <w:rPr>
           <w:rFonts w:ascii="Consolas" w:eastAsia="Times New Roman" w:hAnsi="Consolas" w:cs="Times New Roman"/>
@@ -1708,6 +1844,7 @@
         </w:rPr>
         <w:t>br</w:t>
       </w:r>
+      <w:proofErr w:type="spellEnd"/>
       <w:r>
         <w:rPr>
           <w:rFonts w:ascii="Consolas" w:eastAsia="Times New Roman" w:hAnsi="Consolas" w:cs="Times New Roman"/>
@@ -1738,6 +1875,7 @@
         </w:rPr>
         <w:t xml:space="preserve"> </w:t>
       </w:r>
+      <w:proofErr w:type="spellStart"/>
       <w:r>
         <w:rPr>
           <w:rFonts w:ascii="Consolas" w:eastAsia="Times New Roman" w:hAnsi="Consolas" w:cs="Times New Roman"/>
@@ -1748,6 +1886,7 @@
         </w:rPr>
         <w:t>BufferedReader</w:t>
       </w:r>
+      <w:proofErr w:type="spellEnd"/>
       <w:r>
         <w:rPr>
           <w:rFonts w:ascii="Consolas" w:eastAsia="Times New Roman" w:hAnsi="Consolas" w:cs="Times New Roman"/>
@@ -1778,6 +1917,7 @@
         </w:rPr>
         <w:t xml:space="preserve"> </w:t>
       </w:r>
+      <w:proofErr w:type="spellStart"/>
       <w:r>
         <w:rPr>
           <w:rFonts w:ascii="Consolas" w:eastAsia="Times New Roman" w:hAnsi="Consolas" w:cs="Times New Roman"/>
@@ -1788,6 +1928,7 @@
         </w:rPr>
         <w:t>InputStreamReader</w:t>
       </w:r>
+      <w:proofErr w:type="spellEnd"/>
       <w:r>
         <w:rPr>
           <w:rFonts w:ascii="Consolas" w:eastAsia="Times New Roman" w:hAnsi="Consolas" w:cs="Times New Roman"/>
@@ -1826,7 +1967,7 @@
         </w:rPr>
         <w:t>            (</w:t>
       </w:r>
-      <w:proofErr w:type="gramStart"/>
+      <w:proofErr w:type="spellStart"/>
       <w:r>
         <w:rPr>
           <w:rFonts w:ascii="Consolas" w:eastAsia="Times New Roman" w:hAnsi="Consolas" w:cs="Times New Roman"/>
@@ -1837,7 +1978,6 @@
         </w:rPr>
         <w:t>conn</w:t>
       </w:r>
-      <w:proofErr w:type="gramEnd"/>
       <w:r>
         <w:rPr>
           <w:rFonts w:ascii="Consolas" w:eastAsia="Times New Roman" w:hAnsi="Consolas" w:cs="Times New Roman"/>
@@ -1858,6 +1998,7 @@
         </w:rPr>
         <w:t>getInputStream</w:t>
       </w:r>
+      <w:proofErr w:type="spellEnd"/>
       <w:r>
         <w:rPr>
           <w:rFonts w:ascii="Consolas" w:eastAsia="Times New Roman" w:hAnsi="Consolas" w:cs="Times New Roman"/>
@@ -2040,6 +2181,7 @@
         </w:rPr>
         <w:t xml:space="preserve"> ((output = </w:t>
       </w:r>
+      <w:proofErr w:type="spellStart"/>
       <w:r>
         <w:rPr>
           <w:rFonts w:ascii="Consolas" w:eastAsia="Times New Roman" w:hAnsi="Consolas" w:cs="Times New Roman"/>
@@ -2070,6 +2212,7 @@
         </w:rPr>
         <w:t>readLine</w:t>
       </w:r>
+      <w:proofErr w:type="spellEnd"/>
       <w:r>
         <w:rPr>
           <w:rFonts w:ascii="Consolas" w:eastAsia="Times New Roman" w:hAnsi="Consolas" w:cs="Times New Roman"/>
@@ -2128,6 +2271,7 @@
         </w:rPr>
         <w:t xml:space="preserve">            </w:t>
       </w:r>
+      <w:proofErr w:type="spellStart"/>
       <w:r>
         <w:rPr>
           <w:rFonts w:ascii="Consolas" w:eastAsia="Times New Roman" w:hAnsi="Consolas" w:cs="Times New Roman"/>
@@ -2178,6 +2322,7 @@
         </w:rPr>
         <w:t>println</w:t>
       </w:r>
+      <w:proofErr w:type="spellEnd"/>
       <w:r>
         <w:rPr>
           <w:rFonts w:ascii="Consolas" w:eastAsia="Times New Roman" w:hAnsi="Consolas" w:cs="Times New Roman"/>
@@ -2262,6 +2407,7 @@
         </w:rPr>
         <w:t xml:space="preserve">        </w:t>
       </w:r>
+      <w:proofErr w:type="spellStart"/>
       <w:r>
         <w:rPr>
           <w:rFonts w:ascii="Consolas" w:eastAsia="Times New Roman" w:hAnsi="Consolas" w:cs="Times New Roman"/>
@@ -2292,6 +2438,7 @@
         </w:rPr>
         <w:t>disconnect</w:t>
       </w:r>
+      <w:proofErr w:type="spellEnd"/>
       <w:r>
         <w:rPr>
           <w:rFonts w:ascii="Consolas" w:eastAsia="Times New Roman" w:hAnsi="Consolas" w:cs="Times New Roman"/>
@@ -2429,6 +2576,17 @@
       <w:r>
         <w:t xml:space="preserve"> – using two variables – time complexity: O(n)</w:t>
       </w:r>
+      <w:r>
+        <w:t xml:space="preserve"> – search O(log n) – sort </w:t>
+      </w:r>
+      <w:proofErr w:type="spellStart"/>
+      <w:r>
+        <w:t>O</w:t>
+      </w:r>
+      <w:proofErr w:type="spellEnd"/>
+      <w:r>
+        <w:t>(n log n)</w:t>
+      </w:r>
     </w:p>
     <w:p>
       <w:r>
@@ -2440,10 +2598,15 @@
     </w:p>
     <w:p>
       <w:r>
+        <w:lastRenderedPageBreak/>
+        <w:t>Sliding window technique – O(n)</w:t>
+      </w:r>
+    </w:p>
+    <w:p>
+      <w:r>
         <w:rPr>
           <w:noProof/>
         </w:rPr>
-        <w:lastRenderedPageBreak/>
         <w:drawing>
           <wp:inline distT="0" distB="0" distL="0" distR="0" wp14:anchorId="42409ABB" wp14:editId="437CCB2E">
             <wp:extent cx="5708943" cy="3048157"/>
@@ -2505,7 +2668,7 @@
         </w:rPr>
         <w:t>/</w:t>
       </w:r>
-      <w:proofErr w:type="gramStart"/>
+      <w:proofErr w:type="spellStart"/>
       <w:r>
         <w:rPr>
           <w:rFonts w:ascii="Courier New" w:hAnsi="Courier New" w:cs="Courier New"/>
@@ -2513,9 +2676,9 @@
           <w:spacing w:val="-5"/>
           <w:shd w:val="clear" w:color="auto" w:fill="F2F2F2"/>
         </w:rPr>
-        <w:t>users</w:t>
-      </w:r>
-      <w:proofErr w:type="gramEnd"/>
+        <w:t>users?id</w:t>
+      </w:r>
+      <w:proofErr w:type="spellEnd"/>
       <w:r>
         <w:rPr>
           <w:rFonts w:ascii="Courier New" w:hAnsi="Courier New" w:cs="Courier New"/>
@@ -2523,7 +2686,7 @@
           <w:spacing w:val="-5"/>
           <w:shd w:val="clear" w:color="auto" w:fill="F2F2F2"/>
         </w:rPr>
-        <w:t>?id=123 # Fetch a user who has id of 123</w:t>
+        <w:t>=123 # Fetch a user who has id of 123</w:t>
       </w:r>
     </w:p>
     <w:p>
@@ -2531,7 +2694,15 @@
         <w:t>and where Path parameter start with “/” after endpoint to navigate.</w:t>
       </w:r>
       <w:r>
-        <w:t xml:space="preserve"> – to retrieve what ever data is present at other side</w:t>
+        <w:t xml:space="preserve"> – to retrieve </w:t>
+      </w:r>
+      <w:proofErr w:type="spellStart"/>
+      <w:r>
+        <w:t>what ever</w:t>
+      </w:r>
+      <w:proofErr w:type="spellEnd"/>
+      <w:r>
+        <w:t xml:space="preserve"> data is present at other side</w:t>
       </w:r>
     </w:p>
     <w:p>
@@ -2721,6 +2892,45 @@
       </w:r>
     </w:p>
     <w:p>
+      <w:r>
+        <w:drawing>
+          <wp:inline distT="0" distB="0" distL="0" distR="0" wp14:anchorId="3BFFDD1D" wp14:editId="61D26EA2">
+            <wp:extent cx="2101958" cy="3441877"/>
+            <wp:effectExtent l="0" t="0" r="0" b="6350"/>
+            <wp:docPr id="4" name="Picture 4"/>
+            <wp:cNvGraphicFramePr>
+              <a:graphicFrameLocks xmlns:a="http://schemas.openxmlformats.org/drawingml/2006/main" noChangeAspect="1"/>
+            </wp:cNvGraphicFramePr>
+            <a:graphic xmlns:a="http://schemas.openxmlformats.org/drawingml/2006/main">
+              <a:graphicData uri="http://schemas.openxmlformats.org/drawingml/2006/picture">
+                <pic:pic xmlns:pic="http://schemas.openxmlformats.org/drawingml/2006/picture">
+                  <pic:nvPicPr>
+                    <pic:cNvPr id="1" name=""/>
+                    <pic:cNvPicPr/>
+                  </pic:nvPicPr>
+                  <pic:blipFill>
+                    <a:blip r:embed="rId8"/>
+                    <a:stretch>
+                      <a:fillRect/>
+                    </a:stretch>
+                  </pic:blipFill>
+                  <pic:spPr>
+                    <a:xfrm>
+                      <a:off x="0" y="0"/>
+                      <a:ext cx="2101958" cy="3441877"/>
+                    </a:xfrm>
+                    <a:prstGeom prst="rect">
+                      <a:avLst/>
+                    </a:prstGeom>
+                  </pic:spPr>
+                </pic:pic>
+              </a:graphicData>
+            </a:graphic>
+          </wp:inline>
+        </w:drawing>
+      </w:r>
+    </w:p>
+    <w:p>
       <w:pPr>
         <w:pStyle w:val="Heading4"/>
       </w:pPr>
@@ -2756,12 +2966,45 @@
     </w:p>
     <w:p>
       <w:r>
-        <w:t>//console.log("values can not be changed\nPrimitives datatypes are numbers, Str..ings, Booleans, Null, Undefined, Symbols")</w:t>
-      </w:r>
-    </w:p>
-    <w:p>
-      <w:r>
-        <w:t>// when a variable is declared, it is `NOT assigned a value , so the default value is undefined` uintentional missing assignment</w:t>
+        <w:t xml:space="preserve">//console.log("values </w:t>
+      </w:r>
+      <w:proofErr w:type="spellStart"/>
+      <w:r>
+        <w:t>can not</w:t>
+      </w:r>
+      <w:proofErr w:type="spellEnd"/>
+      <w:r>
+        <w:t xml:space="preserve"> be changed\</w:t>
+      </w:r>
+      <w:proofErr w:type="spellStart"/>
+      <w:r>
+        <w:t>nPrimitives</w:t>
+      </w:r>
+      <w:proofErr w:type="spellEnd"/>
+      <w:r>
+        <w:t xml:space="preserve"> datatypes are numbers, Str..</w:t>
+      </w:r>
+      <w:proofErr w:type="spellStart"/>
+      <w:r>
+        <w:t>ings</w:t>
+      </w:r>
+      <w:proofErr w:type="spellEnd"/>
+      <w:r>
+        <w:t>, Booleans, Null, Undefined, Symbols")</w:t>
+      </w:r>
+    </w:p>
+    <w:p>
+      <w:r>
+        <w:lastRenderedPageBreak/>
+        <w:t xml:space="preserve">// when a variable is declared, it is `NOT assigned a value , so the default value is undefined` </w:t>
+      </w:r>
+      <w:proofErr w:type="spellStart"/>
+      <w:r>
+        <w:t>uintentional</w:t>
+      </w:r>
+      <w:proofErr w:type="spellEnd"/>
+      <w:r>
+        <w:t xml:space="preserve"> missing assignment</w:t>
       </w:r>
     </w:p>
     <w:p>
@@ -2777,17 +3020,49 @@
     <w:p/>
     <w:p>
       <w:r>
-        <w:t>/** ------Typeof------*/</w:t>
-      </w:r>
-    </w:p>
-    <w:p>
-      <w:r>
-        <w:t>//console.log("I am "+ typeof(123))</w:t>
-      </w:r>
-    </w:p>
-    <w:p>
-      <w:r>
-        <w:t>//console.log("I am "+ typeof(typeof(123)))</w:t>
+        <w:t>/** ------</w:t>
+      </w:r>
+      <w:proofErr w:type="spellStart"/>
+      <w:r>
+        <w:t>Typeof</w:t>
+      </w:r>
+      <w:proofErr w:type="spellEnd"/>
+      <w:r>
+        <w:t>------*/</w:t>
+      </w:r>
+    </w:p>
+    <w:p>
+      <w:r>
+        <w:t xml:space="preserve">//console.log("I am "+ </w:t>
+      </w:r>
+      <w:proofErr w:type="spellStart"/>
+      <w:r>
+        <w:t>typeof</w:t>
+      </w:r>
+      <w:proofErr w:type="spellEnd"/>
+      <w:r>
+        <w:t>(123))</w:t>
+      </w:r>
+    </w:p>
+    <w:p>
+      <w:r>
+        <w:t xml:space="preserve">//console.log("I am "+ </w:t>
+      </w:r>
+      <w:proofErr w:type="spellStart"/>
+      <w:r>
+        <w:t>typeof</w:t>
+      </w:r>
+      <w:proofErr w:type="spellEnd"/>
+      <w:r>
+        <w:t>(</w:t>
+      </w:r>
+      <w:proofErr w:type="spellStart"/>
+      <w:r>
+        <w:t>typeof</w:t>
+      </w:r>
+      <w:proofErr w:type="spellEnd"/>
+      <w:r>
+        <w:t>(123)))</w:t>
       </w:r>
     </w:p>
     <w:p/>
@@ -2798,13 +3073,23 @@
     </w:p>
     <w:p>
       <w:r>
-        <w:t>//var x = 123// declaration with initiazation</w:t>
-      </w:r>
-    </w:p>
-    <w:p>
-      <w:r>
-        <w:t>//let y;// declaration without initiazation</w:t>
-      </w:r>
+        <w:t xml:space="preserve">//var x = 123// declaration with </w:t>
+      </w:r>
+      <w:proofErr w:type="spellStart"/>
+      <w:r>
+        <w:t>initiazation</w:t>
+      </w:r>
+      <w:proofErr w:type="spellEnd"/>
+    </w:p>
+    <w:p>
+      <w:r>
+        <w:t xml:space="preserve">//let y;// declaration without </w:t>
+      </w:r>
+      <w:proofErr w:type="spellStart"/>
+      <w:r>
+        <w:t>initiazation</w:t>
+      </w:r>
+      <w:proofErr w:type="spellEnd"/>
     </w:p>
     <w:p/>
     <w:p>
@@ -2814,7 +3099,15 @@
     </w:p>
     <w:p>
       <w:r>
-        <w:t>//x = 234; // re-assignment is allowed incase of var declaration</w:t>
+        <w:t xml:space="preserve">//x = 234; // re-assignment is allowed </w:t>
+      </w:r>
+      <w:proofErr w:type="spellStart"/>
+      <w:r>
+        <w:t>incase</w:t>
+      </w:r>
+      <w:proofErr w:type="spellEnd"/>
+      <w:r>
+        <w:t xml:space="preserve"> of var declaration</w:t>
       </w:r>
     </w:p>
     <w:p>
@@ -2824,7 +3117,23 @@
     </w:p>
     <w:p>
       <w:r>
-        <w:t>//var x = 123 //redecalration is allowed incase of var declaration</w:t>
+        <w:t>//var x = 123 //</w:t>
+      </w:r>
+      <w:proofErr w:type="spellStart"/>
+      <w:r>
+        <w:t>redecalration</w:t>
+      </w:r>
+      <w:proofErr w:type="spellEnd"/>
+      <w:r>
+        <w:t xml:space="preserve"> is allowed </w:t>
+      </w:r>
+      <w:proofErr w:type="spellStart"/>
+      <w:r>
+        <w:t>incase</w:t>
+      </w:r>
+      <w:proofErr w:type="spellEnd"/>
+      <w:r>
+        <w:t xml:space="preserve"> of var declaration</w:t>
       </w:r>
     </w:p>
     <w:p>
@@ -2849,23 +3158,71 @@
     </w:p>
     <w:p>
       <w:r>
-        <w:t xml:space="preserve">// the worst case of var isbbecasue when coming over a large code of program var allows to user to declare a same variable any times, without any error.  </w:t>
+        <w:t xml:space="preserve">// the worst case of var </w:t>
+      </w:r>
+      <w:proofErr w:type="spellStart"/>
+      <w:r>
+        <w:t>isbbecasue</w:t>
+      </w:r>
+      <w:proofErr w:type="spellEnd"/>
+      <w:r>
+        <w:t xml:space="preserve"> when coming over a large code of program var allows to user to declare a same variable any times, without any error.  </w:t>
       </w:r>
     </w:p>
     <w:p/>
     <w:p>
       <w:r>
-        <w:t>/*----const----*/</w:t>
-      </w:r>
-    </w:p>
-    <w:p>
-      <w:r>
-        <w:t>//const marks = 456// when const is can't be change</w:t>
-      </w:r>
-    </w:p>
-    <w:p>
-      <w:r>
-        <w:t>// marks = 789 // re-assignment is not allowed incase of const declaration</w:t>
+        <w:t>/*----</w:t>
+      </w:r>
+      <w:proofErr w:type="spellStart"/>
+      <w:r>
+        <w:t>const</w:t>
+      </w:r>
+      <w:proofErr w:type="spellEnd"/>
+      <w:r>
+        <w:t>----*/</w:t>
+      </w:r>
+    </w:p>
+    <w:p>
+      <w:r>
+        <w:t>//</w:t>
+      </w:r>
+      <w:proofErr w:type="spellStart"/>
+      <w:r>
+        <w:t>const</w:t>
+      </w:r>
+      <w:proofErr w:type="spellEnd"/>
+      <w:r>
+        <w:t xml:space="preserve"> marks = 456// when </w:t>
+      </w:r>
+      <w:proofErr w:type="spellStart"/>
+      <w:r>
+        <w:t>const</w:t>
+      </w:r>
+      <w:proofErr w:type="spellEnd"/>
+      <w:r>
+        <w:t xml:space="preserve"> is can't be change</w:t>
+      </w:r>
+    </w:p>
+    <w:p>
+      <w:r>
+        <w:t xml:space="preserve">// marks = 789 // re-assignment is not allowed </w:t>
+      </w:r>
+      <w:proofErr w:type="spellStart"/>
+      <w:r>
+        <w:t>incase</w:t>
+      </w:r>
+      <w:proofErr w:type="spellEnd"/>
+      <w:r>
+        <w:t xml:space="preserve"> of </w:t>
+      </w:r>
+      <w:proofErr w:type="spellStart"/>
+      <w:r>
+        <w:t>const</w:t>
+      </w:r>
+      <w:proofErr w:type="spellEnd"/>
+      <w:r>
+        <w:t xml:space="preserve"> declaration</w:t>
       </w:r>
     </w:p>
     <w:p>
@@ -2890,12 +3247,45 @@
     </w:p>
     <w:p>
       <w:r>
-        <w:t>//let para = "I can'r redeclare so i am  let" // re-declaration is not allowed incase of let declaration</w:t>
-      </w:r>
-    </w:p>
-    <w:p>
-      <w:r>
-        <w:t>para = "I am let because, my variable can be " // re-assignment is allowed incase of let declaration</w:t>
+        <w:t xml:space="preserve">//let para = "I </w:t>
+      </w:r>
+      <w:proofErr w:type="spellStart"/>
+      <w:r>
+        <w:t>can'r</w:t>
+      </w:r>
+      <w:proofErr w:type="spellEnd"/>
+      <w:r>
+        <w:t xml:space="preserve"> redeclare so </w:t>
+      </w:r>
+      <w:proofErr w:type="spellStart"/>
+      <w:r>
+        <w:t>i</w:t>
+      </w:r>
+      <w:proofErr w:type="spellEnd"/>
+      <w:r>
+        <w:t xml:space="preserve"> am  let" // re-declaration is not allowed </w:t>
+      </w:r>
+      <w:proofErr w:type="spellStart"/>
+      <w:r>
+        <w:t>incase</w:t>
+      </w:r>
+      <w:proofErr w:type="spellEnd"/>
+      <w:r>
+        <w:t xml:space="preserve"> of let declaration</w:t>
+      </w:r>
+    </w:p>
+    <w:p>
+      <w:r>
+        <w:lastRenderedPageBreak/>
+        <w:t xml:space="preserve">para = "I am let because, my variable can be " // re-assignment is allowed </w:t>
+      </w:r>
+      <w:proofErr w:type="spellStart"/>
+      <w:r>
+        <w:t>incase</w:t>
+      </w:r>
+      <w:proofErr w:type="spellEnd"/>
+      <w:r>
+        <w:t xml:space="preserve"> of let declaration</w:t>
       </w:r>
     </w:p>
     <w:p>
@@ -2905,38 +3295,96 @@
     </w:p>
     <w:p>
       <w:r>
-        <w:t>// let is replace ment of var in case of use cases, let is block scoped, var is function scoped</w:t>
-      </w:r>
-    </w:p>
-    <w:p>
-      <w:r>
-        <w:t>// var is globally scoped, let and const are block scoped</w:t>
-      </w:r>
-    </w:p>
-    <w:p>
-      <w:r>
-        <w:t>//varible is pointer to value, let and const are immutable</w:t>
-      </w:r>
-    </w:p>
-    <w:p>
-      <w:r>
-        <w:t>// must follow naming constraints smallcase uppercse camelcase</w:t>
-      </w:r>
+        <w:t xml:space="preserve">// let is replace </w:t>
+      </w:r>
+      <w:proofErr w:type="spellStart"/>
+      <w:r>
+        <w:t>ment</w:t>
+      </w:r>
+      <w:proofErr w:type="spellEnd"/>
+      <w:r>
+        <w:t xml:space="preserve"> of var in case of use cases, let is block scoped, var is function scoped</w:t>
+      </w:r>
+    </w:p>
+    <w:p>
+      <w:r>
+        <w:t xml:space="preserve">// var is globally scoped, let and </w:t>
+      </w:r>
+      <w:proofErr w:type="spellStart"/>
+      <w:r>
+        <w:t>const</w:t>
+      </w:r>
+      <w:proofErr w:type="spellEnd"/>
+      <w:r>
+        <w:t xml:space="preserve"> are block scoped</w:t>
+      </w:r>
+    </w:p>
+    <w:p>
+      <w:r>
+        <w:t>//</w:t>
+      </w:r>
+      <w:proofErr w:type="spellStart"/>
+      <w:r>
+        <w:t>varible</w:t>
+      </w:r>
+      <w:proofErr w:type="spellEnd"/>
+      <w:r>
+        <w:t xml:space="preserve"> is pointer to value, let and </w:t>
+      </w:r>
+      <w:proofErr w:type="spellStart"/>
+      <w:r>
+        <w:t>const</w:t>
+      </w:r>
+      <w:proofErr w:type="spellEnd"/>
+      <w:r>
+        <w:t xml:space="preserve"> are immutable</w:t>
+      </w:r>
+    </w:p>
+    <w:p>
+      <w:r>
+        <w:t xml:space="preserve">// must follow naming constraints </w:t>
+      </w:r>
+      <w:proofErr w:type="spellStart"/>
+      <w:r>
+        <w:t>smallcase</w:t>
+      </w:r>
+      <w:proofErr w:type="spellEnd"/>
+      <w:r>
+        <w:t xml:space="preserve"> </w:t>
+      </w:r>
+      <w:proofErr w:type="spellStart"/>
+      <w:r>
+        <w:t>uppercse</w:t>
+      </w:r>
+      <w:proofErr w:type="spellEnd"/>
+      <w:r>
+        <w:t xml:space="preserve"> </w:t>
+      </w:r>
+      <w:proofErr w:type="spellStart"/>
+      <w:r>
+        <w:t>camelcase</w:t>
+      </w:r>
+      <w:proofErr w:type="spellEnd"/>
     </w:p>
     <w:p>
       <w:pPr>
         <w:pStyle w:val="Heading4"/>
       </w:pPr>
       <w:r>
-        <w:t xml:space="preserve">SESSION </w:t>
-      </w:r>
-      <w:r>
-        <w:t>2</w:t>
-      </w:r>
-    </w:p>
-    <w:p>
-      <w:r>
-        <w:t xml:space="preserve">  /** ---Arthimatic operators------ */</w:t>
+        <w:t>SESSION 2</w:t>
+      </w:r>
+    </w:p>
+    <w:p>
+      <w:r>
+        <w:t xml:space="preserve">  /** ---</w:t>
+      </w:r>
+      <w:proofErr w:type="spellStart"/>
+      <w:r>
+        <w:t>Arthimatic</w:t>
+      </w:r>
+      <w:proofErr w:type="spellEnd"/>
+      <w:r>
+        <w:t xml:space="preserve"> operators------ */</w:t>
       </w:r>
     </w:p>
     <w:p>
@@ -2956,8 +3404,175 @@
     </w:p>
     <w:p>
       <w:r>
+        <w:t xml:space="preserve">  /** ---Logical operators------ */</w:t>
+      </w:r>
+    </w:p>
+    <w:p>
+      <w:r>
+        <w:t xml:space="preserve">  </w:t>
+      </w:r>
+    </w:p>
+    <w:p>
+      <w:r>
+        <w:t xml:space="preserve">  /** ---Conditional operators------ */</w:t>
+      </w:r>
+    </w:p>
+    <w:p>
+      <w:r>
+        <w:t xml:space="preserve">  //== </w:t>
+      </w:r>
+      <w:proofErr w:type="spellStart"/>
+      <w:r>
+        <w:t>compres</w:t>
+      </w:r>
+      <w:proofErr w:type="spellEnd"/>
+      <w:r>
+        <w:t xml:space="preserve"> value where === compare data type  </w:t>
+      </w:r>
+    </w:p>
+    <w:p>
+      <w:r>
+        <w:t xml:space="preserve">  //strict(!==) comparing with </w:t>
+      </w:r>
+      <w:proofErr w:type="spellStart"/>
+      <w:r>
+        <w:t>datatype&amp;value</w:t>
+      </w:r>
+      <w:proofErr w:type="spellEnd"/>
+      <w:r>
+        <w:t xml:space="preserve"> and where non-strict (!=) only value.</w:t>
+      </w:r>
+    </w:p>
+    <w:p>
+      <w:r>
+        <w:t xml:space="preserve">  </w:t>
+      </w:r>
+    </w:p>
+    <w:p>
+      <w:r>
+        <w:t xml:space="preserve">  </w:t>
+      </w:r>
+    </w:p>
+    <w:p>
+      <w:r>
+        <w:t xml:space="preserve">  /* ---</w:t>
+      </w:r>
+      <w:proofErr w:type="spellStart"/>
+      <w:r>
+        <w:t>Mathimatical</w:t>
+      </w:r>
+      <w:proofErr w:type="spellEnd"/>
+      <w:r>
+        <w:t xml:space="preserve"> operators and </w:t>
+      </w:r>
+      <w:proofErr w:type="spellStart"/>
+      <w:r>
+        <w:t>Precedure</w:t>
+      </w:r>
+      <w:proofErr w:type="spellEnd"/>
+      <w:r>
+        <w:t xml:space="preserve"> ------ */</w:t>
+      </w:r>
+    </w:p>
+    <w:p>
+      <w:r>
+        <w:t xml:space="preserve">  // BODMAS  BASMDR</w:t>
+      </w:r>
+    </w:p>
+    <w:p>
+      <w:r>
+        <w:t xml:space="preserve">  // + , - , * , / , % , ** , ++ , -- , += , -= , *= , /= , %= , **=</w:t>
+      </w:r>
+    </w:p>
+    <w:p>
+      <w:r>
+        <w:t xml:space="preserve">  //console.log(2+3%1)</w:t>
+      </w:r>
+    </w:p>
+    <w:p>
+      <w:r>
+        <w:t xml:space="preserve">  //console.log((2+3)%1)</w:t>
+      </w:r>
+    </w:p>
+    <w:p>
+      <w:r>
+        <w:t xml:space="preserve">  </w:t>
+      </w:r>
+    </w:p>
+    <w:p>
+      <w:r>
+        <w:t xml:space="preserve">  //** ---NAN operators------ */</w:t>
+      </w:r>
+    </w:p>
+    <w:p>
+      <w:r>
+        <w:t xml:space="preserve">  //when </w:t>
+      </w:r>
+      <w:proofErr w:type="spellStart"/>
+      <w:r>
+        <w:t>inavlid</w:t>
+      </w:r>
+      <w:proofErr w:type="spellEnd"/>
+      <w:r>
+        <w:t xml:space="preserve"> </w:t>
+      </w:r>
+      <w:proofErr w:type="spellStart"/>
+      <w:r>
+        <w:t>mathimatical</w:t>
+      </w:r>
+      <w:proofErr w:type="spellEnd"/>
+      <w:r>
+        <w:t xml:space="preserve"> </w:t>
+      </w:r>
+      <w:proofErr w:type="spellStart"/>
+      <w:r>
+        <w:t>opertators</w:t>
+      </w:r>
+      <w:proofErr w:type="spellEnd"/>
+      <w:r>
+        <w:t xml:space="preserve"> are used, the result is </w:t>
+      </w:r>
+      <w:proofErr w:type="spellStart"/>
+      <w:r>
+        <w:t>NaN</w:t>
+      </w:r>
+      <w:proofErr w:type="spellEnd"/>
+      <w:r>
+        <w:t xml:space="preserve"> (not a number)</w:t>
+      </w:r>
+    </w:p>
+    <w:p>
+      <w:r>
+        <w:t xml:space="preserve">  //console.log(1/"a") but the type is Number</w:t>
+      </w:r>
+    </w:p>
+    <w:p>
+      <w:r>
+        <w:t xml:space="preserve">  //var age =16;</w:t>
+      </w:r>
+    </w:p>
+    <w:p>
+      <w:r>
+        <w:t xml:space="preserve">  //if(age&gt;0){</w:t>
+      </w:r>
+    </w:p>
+    <w:p>
+      <w:r>
+        <w:t xml:space="preserve">  //  console.log("age is a </w:t>
+      </w:r>
+      <w:proofErr w:type="spellStart"/>
+      <w:r>
+        <w:t>possitive</w:t>
+      </w:r>
+      <w:proofErr w:type="spellEnd"/>
+      <w:r>
+        <w:t xml:space="preserve"> number, can be considered");</w:t>
+      </w:r>
+    </w:p>
+    <w:p>
+      <w:r>
         <w:lastRenderedPageBreak/>
-        <w:t xml:space="preserve">  /** ---Logical operators------ */</w:t>
+        <w:t xml:space="preserve">  //}</w:t>
       </w:r>
     </w:p>
     <w:p>
@@ -2967,17 +3582,56 @@
     </w:p>
     <w:p>
       <w:r>
-        <w:t xml:space="preserve">  /** ---Conditional operators------ */</w:t>
-      </w:r>
-    </w:p>
-    <w:p>
-      <w:r>
-        <w:t xml:space="preserve">  //== compres value where === compare data type  </w:t>
-      </w:r>
-    </w:p>
-    <w:p>
-      <w:r>
-        <w:t xml:space="preserve">  //strict(!==) comparing with datatype&amp;value and where non-strict (!=) only value.</w:t>
+        <w:t xml:space="preserve">  /* ----</w:t>
+      </w:r>
+      <w:proofErr w:type="spellStart"/>
+      <w:r>
+        <w:t>FUnctions</w:t>
+      </w:r>
+      <w:proofErr w:type="spellEnd"/>
+      <w:r>
+        <w:t>------ */</w:t>
+      </w:r>
+    </w:p>
+    <w:p>
+      <w:r>
+        <w:t xml:space="preserve">  // Function Declaration</w:t>
+      </w:r>
+    </w:p>
+    <w:p>
+      <w:r>
+        <w:t xml:space="preserve">  // function add(</w:t>
+      </w:r>
+      <w:proofErr w:type="spellStart"/>
+      <w:r>
+        <w:t>a,b</w:t>
+      </w:r>
+      <w:proofErr w:type="spellEnd"/>
+      <w:r>
+        <w:t>){ // PARAMETERS</w:t>
+      </w:r>
+    </w:p>
+    <w:p>
+      <w:r>
+        <w:t xml:space="preserve">  //   return </w:t>
+      </w:r>
+      <w:proofErr w:type="spellStart"/>
+      <w:r>
+        <w:t>a+b</w:t>
+      </w:r>
+      <w:proofErr w:type="spellEnd"/>
+      <w:r>
+        <w:t>;</w:t>
+      </w:r>
+    </w:p>
+    <w:p>
+      <w:r>
+        <w:t xml:space="preserve">  // }</w:t>
+      </w:r>
+    </w:p>
+    <w:p>
+      <w:r>
+        <w:t xml:space="preserve">  // add(10,20); // ARGUMENTS)</w:t>
       </w:r>
     </w:p>
     <w:p>
@@ -2987,122 +3641,20 @@
     </w:p>
     <w:p>
       <w:r>
-        <w:t xml:space="preserve">  </w:t>
-      </w:r>
-    </w:p>
-    <w:p>
-      <w:r>
-        <w:t xml:space="preserve">  /* ---Mathimatical operators and Precedure ------ */</w:t>
-      </w:r>
-    </w:p>
-    <w:p>
-      <w:r>
-        <w:t xml:space="preserve">  // BODMAS  BASMDR</w:t>
-      </w:r>
-    </w:p>
-    <w:p>
-      <w:r>
-        <w:t xml:space="preserve">  // + , - , * , / , % , ** , ++ , -- , += , -= , *= , /= , %= , **=</w:t>
-      </w:r>
-    </w:p>
-    <w:p>
-      <w:r>
-        <w:t xml:space="preserve">  //console.log(2+3%1)</w:t>
-      </w:r>
-    </w:p>
-    <w:p>
-      <w:r>
-        <w:t xml:space="preserve">  //console.log((2+3)%1)</w:t>
-      </w:r>
-    </w:p>
-    <w:p>
-      <w:r>
-        <w:t xml:space="preserve">  </w:t>
-      </w:r>
-    </w:p>
-    <w:p>
-      <w:r>
-        <w:t xml:space="preserve">  //** ---NAN operators------ */</w:t>
-      </w:r>
-    </w:p>
-    <w:p>
-      <w:r>
-        <w:t xml:space="preserve">  //when inavlid mathimatical opertators are used, the result is NaN (not a number)</w:t>
-      </w:r>
-    </w:p>
-    <w:p>
-      <w:r>
-        <w:t xml:space="preserve">  //console.log(1/"a") but the type is Number</w:t>
-      </w:r>
-    </w:p>
-    <w:p>
-      <w:r>
-        <w:t xml:space="preserve">  //var age =16;</w:t>
-      </w:r>
-    </w:p>
-    <w:p>
-      <w:r>
-        <w:t xml:space="preserve">  //if(age&gt;0){</w:t>
-      </w:r>
-    </w:p>
-    <w:p>
-      <w:r>
-        <w:t xml:space="preserve">  //  console.log("age is a possitive number, can be considered");</w:t>
-      </w:r>
-    </w:p>
-    <w:p>
-      <w:r>
-        <w:t xml:space="preserve">  //}</w:t>
-      </w:r>
-    </w:p>
-    <w:p>
-      <w:r>
-        <w:t xml:space="preserve">  </w:t>
-      </w:r>
-    </w:p>
-    <w:p>
-      <w:r>
-        <w:t xml:space="preserve">  /* ----FUnctions------ */</w:t>
-      </w:r>
-    </w:p>
-    <w:p>
-      <w:r>
-        <w:t xml:space="preserve">  // Function Declaration</w:t>
-      </w:r>
-    </w:p>
-    <w:p>
-      <w:r>
-        <w:t xml:space="preserve">  // function add(a,b){ // PARAMETERS</w:t>
-      </w:r>
-    </w:p>
-    <w:p>
-      <w:r>
-        <w:t xml:space="preserve">  //   return a+b;</w:t>
-      </w:r>
-    </w:p>
-    <w:p>
-      <w:r>
-        <w:t xml:space="preserve">  // }</w:t>
-      </w:r>
-    </w:p>
-    <w:p>
-      <w:r>
-        <w:t xml:space="preserve">  // add(10,20); // ARGUMENTS)</w:t>
-      </w:r>
-    </w:p>
-    <w:p>
-      <w:r>
-        <w:t xml:space="preserve">  </w:t>
-      </w:r>
-    </w:p>
-    <w:p>
-      <w:r>
         <w:t xml:space="preserve">  /** ---Activity --- */</w:t>
       </w:r>
     </w:p>
     <w:p>
       <w:r>
-        <w:t xml:space="preserve">  function multiple(x,y){</w:t>
+        <w:t xml:space="preserve">  function multiple(</w:t>
+      </w:r>
+      <w:proofErr w:type="spellStart"/>
+      <w:r>
+        <w:t>x,y</w:t>
+      </w:r>
+      <w:proofErr w:type="spellEnd"/>
+      <w:r>
+        <w:t>){</w:t>
       </w:r>
     </w:p>
     <w:p>
@@ -3112,7 +3664,6 @@
     </w:p>
     <w:p>
       <w:r>
-        <w:lastRenderedPageBreak/>
         <w:t xml:space="preserve">  }</w:t>
       </w:r>
     </w:p>

</xml_diff>